<commit_message>
mysql cluster with keeplived
</commit_message>
<xml_diff>
--- a/linux/shell_base.docx
+++ b/linux/shell_base.docx
@@ -24,60 +24,82 @@
         </w:numPr>
       </w:pPr>
       <w:r>
+        <w:t>第一章 概述</w:t>
+      </w:r>
+    </w:p>
+    <w:p>
+      <w:r>
+        <w:t>1.自动化批量系统初始化程序(update ，软件安装，时区设置，安全策略)</w:t>
+      </w:r>
+    </w:p>
+    <w:p>
+      <w:r>
+        <w:t>2.自动化批量软件部署</w:t>
+      </w:r>
+    </w:p>
+    <w:p>
+      <w:r>
+        <w:t>3.管理应用程序</w:t>
+      </w:r>
+    </w:p>
+    <w:p>
+      <w:r>
+        <w:t>4.日志分析处理程序（PV，UV，200，!200,top 100,grep/awk）</w:t>
+      </w:r>
+    </w:p>
+    <w:p>
+      <w:r>
+        <w:t>5.自动化备份恢复程序(MYSQL完全备份/增量+Crond)</w:t>
+      </w:r>
+    </w:p>
+    <w:p>
+      <w:r>
+        <w:t>6.自动化管理程序(批量远程修改密码)</w:t>
+      </w:r>
+    </w:p>
+    <w:p>
+      <w:r>
+        <w:t>7.自动化信息采集及监控程序(收集系统/应用状态信息，CPU，Mem，Disk，Net，Apach，MySQL)</w:t>
+      </w:r>
+    </w:p>
+    <w:p>
+      <w:r>
+        <w:t>8.Tcp连接状态，Zabbix数据采集，自动化扩容（增加云主机---》部署应用）</w:t>
+      </w:r>
+    </w:p>
+    <w:p>
+      <w:r>
+        <w:t>10.俄罗斯方块，打印三角形，打印圣诞树，打印五角星，运行小火车，坦克大战，排序算法实现</w:t>
+      </w:r>
+    </w:p>
+    <w:p>
+      <w:r>
+        <w:t>11.Shell可以做任何事</w:t>
+      </w:r>
+    </w:p>
+    <w:p>
+      <w:pPr>
+        <w:pStyle w:val="3"/>
+        <w:numPr>
+          <w:ilvl w:val="1"/>
+          <w:numId w:val="0"/>
+        </w:numPr>
+      </w:pPr>
+      <w:r>
         <w:t>第</w:t>
       </w:r>
       <w:r>
-        <w:t>一</w:t>
-      </w:r>
-      <w:r>
-        <w:t>章</w:t>
-      </w:r>
-      <w:r>
-        <w:t xml:space="preserve"> 概述</w:t>
-      </w:r>
-    </w:p>
-    <w:p>
-      <w:r>
-        <w:t>1.自动化批量系统初始化程序(update ，软件安装，时区设置，安全策略)</w:t>
-      </w:r>
-    </w:p>
-    <w:p>
-      <w:r>
-        <w:t>2.自动化批量软件部署</w:t>
-      </w:r>
-    </w:p>
-    <w:p>
-      <w:r>
-        <w:t>3.管理应用程序</w:t>
-      </w:r>
-    </w:p>
-    <w:p>
-      <w:r>
-        <w:t>4.日志分析处理程序（PV，UV，200，!200,top 100,grep/awk）</w:t>
-      </w:r>
-    </w:p>
-    <w:p>
-      <w:r>
-        <w:t>5.自动化备份恢复程序(MYSQL完全备份/增量+Crond)</w:t>
-      </w:r>
-    </w:p>
-    <w:p>
-      <w:r>
-        <w:t>6.自动化管理程序(批量远程修改密码)</w:t>
-      </w:r>
-    </w:p>
-    <w:p>
-      <w:r>
-        <w:t>7.自动化信息采集及监控程序(收集系统/应用状态信息，CPU，Mem，Disk，Net，Apach，MySQL)</w:t>
-      </w:r>
-    </w:p>
-    <w:p>
-      <w:r>
-        <w:t>8.Tcp连接状态</w:t>
+        <w:t>二</w:t>
+      </w:r>
+      <w:r>
+        <w:t>章 概述</w:t>
       </w:r>
       <w:bookmarkStart w:id="0" w:name="_GoBack"/>
       <w:bookmarkEnd w:id="0"/>
     </w:p>
+    <w:p/>
+    <w:p/>
+    <w:p/>
     <w:sectPr>
       <w:pgSz w:w="11906" w:h="16838"/>
       <w:pgMar w:top="1440" w:right="1800" w:bottom="1440" w:left="1800" w:header="851" w:footer="992" w:gutter="0"/>
@@ -224,8 +246,8 @@
   <w:latentStyles w:count="260" w:defQFormat="0" w:defUnhideWhenUsed="1" w:defSemiHidden="1" w:defUIPriority="99" w:defLockedState="0">
     <w:lsdException w:qFormat="1" w:unhideWhenUsed="0" w:uiPriority="0" w:semiHidden="0" w:name="Normal"/>
     <w:lsdException w:qFormat="1" w:unhideWhenUsed="0" w:uiPriority="0" w:semiHidden="0" w:name="heading 1"/>
-    <w:lsdException w:qFormat="1" w:uiPriority="0" w:name="heading 2"/>
-    <w:lsdException w:qFormat="1" w:uiPriority="0" w:name="heading 3"/>
+    <w:lsdException w:qFormat="1" w:uiPriority="0" w:semiHidden="0" w:name="heading 2"/>
+    <w:lsdException w:qFormat="1" w:uiPriority="0" w:semiHidden="0" w:name="heading 3"/>
     <w:lsdException w:qFormat="1" w:uiPriority="0" w:name="heading 4"/>
     <w:lsdException w:qFormat="1" w:uiPriority="0" w:name="heading 5"/>
     <w:lsdException w:qFormat="1" w:uiPriority="0" w:name="heading 6"/>

</xml_diff>